<commit_message>
First implementation of an auto-encoder using 2D convolution.
</commit_message>
<xml_diff>
--- a/README.docx
+++ b/README.docx
@@ -834,10 +834,46 @@
     </w:p>
     <w:p>
       <w:r>
-        <w:t xml:space="preserve">Whilst training I output an overfitting ratio: train loss / test loss. </w:t>
-      </w:r>
-      <w:r>
-        <w:t xml:space="preserve">This gives a good idea of whether the model is going too </w:t>
+        <w:t>Whilst training</w:t>
+      </w:r>
+      <w:r>
+        <w:t xml:space="preserve">, an </w:t>
+      </w:r>
+      <w:r>
+        <w:t>overfitting ratio</w:t>
+      </w:r>
+      <w:r>
+        <w:t xml:space="preserve">, defined as </w:t>
+      </w:r>
+      <w:r>
+        <w:t>test</w:t>
+      </w:r>
+      <w:r>
+        <w:t xml:space="preserve"> loss / </w:t>
+      </w:r>
+      <w:r>
+        <w:t>train</w:t>
+      </w:r>
+      <w:r>
+        <w:t xml:space="preserve"> loss</w:t>
+      </w:r>
+      <w:r>
+        <w:t>, is computed</w:t>
+      </w:r>
+      <w:r>
+        <w:t xml:space="preserve">. </w:t>
+      </w:r>
+      <w:r>
+        <w:t xml:space="preserve">For example, if the loss on the training set is half that on the test set, overfit will be equal to two. </w:t>
+      </w:r>
+      <w:r>
+        <w:t xml:space="preserve">This gives a good </w:t>
+      </w:r>
+      <w:r>
+        <w:t>indication</w:t>
+      </w:r>
+      <w:r>
+        <w:t xml:space="preserve"> of whether the model is going too </w:t>
       </w:r>
       <w:proofErr w:type="gramStart"/>
       <w:r>
@@ -845,17 +881,35 @@
       </w:r>
       <w:proofErr w:type="gramEnd"/>
       <w:r>
-        <w:t xml:space="preserve"> and we need to stop training.</w:t>
-      </w:r>
-    </w:p>
-    <w:p>
-      <w:r>
-        <w:t>However, for this audio generation problem, it would be nice to be able to reproduce important samples as accurately as possible, so overfitting the original training samples may not necessarily be a bad thing.</w:t>
-      </w:r>
-    </w:p>
-    <w:p>
-      <w:r>
-        <w:t xml:space="preserve">Over-fitting may also lead to the Auto-Encoder being less able to generate diverse outputs outside the original training dataset. </w:t>
+        <w:t xml:space="preserve"> and we need to stop training</w:t>
+      </w:r>
+      <w:r>
+        <w:t>, if overfit &gt; 1.3 for example</w:t>
+      </w:r>
+      <w:r>
+        <w:t>.</w:t>
+      </w:r>
+    </w:p>
+    <w:p>
+      <w:r>
+        <w:t xml:space="preserve">However, for this audio generation problem, it </w:t>
+      </w:r>
+      <w:r>
+        <w:t>is desirable</w:t>
+      </w:r>
+      <w:r>
+        <w:t xml:space="preserve"> to reproduce samples as accurately as possible, so overfitting the original training samples may not necessarily be a bad thing.</w:t>
+      </w:r>
+    </w:p>
+    <w:p>
+      <w:r>
+        <w:t>Over-fitting may also lead to the Auto-Encoder being less able to genera</w:t>
+      </w:r>
+      <w:r>
+        <w:t>lise to samples</w:t>
+      </w:r>
+      <w:r>
+        <w:t xml:space="preserve"> outside the original training dataset. </w:t>
       </w:r>
     </w:p>
     <w:p/>
@@ -4067,7 +4121,7 @@
 </file>
 
 <file path=customXml/itemProps1.xml><?xml version="1.0" encoding="utf-8"?>
-<ds:datastoreItem xmlns:ds="http://schemas.openxmlformats.org/officeDocument/2006/customXml" ds:itemID="{068F787F-E1B0-954F-B8DE-1140D3AFE98C}">
+<ds:datastoreItem xmlns:ds="http://schemas.openxmlformats.org/officeDocument/2006/customXml" ds:itemID="{3D7EC1A5-BEF1-3B42-B1F5-EE218766BEA1}">
   <ds:schemaRefs>
     <ds:schemaRef ds:uri="http://schemas.openxmlformats.org/officeDocument/2006/bibliography"/>
   </ds:schemaRefs>

</xml_diff>